<commit_message>
Recalculo do Ponto de Função e Alteração Gant (Project)
</commit_message>
<xml_diff>
--- a/Documentos/Documento de Especificação Suplementar.docx
+++ b/Documentos/Documento de Especificação Suplementar.docx
@@ -409,7 +409,123 @@
                 <w:sz w:val="24"/>
                 <w:szCs w:val="24"/>
               </w:rPr>
+              <w:t>Recalculção do Ponto de Função</w:t>
+            </w:r>
+          </w:p>
+        </w:tc>
+        <w:tc>
+          <w:tcPr>
+            <w:tcW w:w="2105" w:type="dxa"/>
+          </w:tcPr>
+          <w:p>
+            <w:pPr>
+              <w:jc w:val="center"/>
+              <w:rPr>
+                <w:sz w:val="24"/>
+                <w:szCs w:val="24"/>
+              </w:rPr>
+            </w:pPr>
+            <w:r>
+              <w:rPr>
+                <w:sz w:val="24"/>
+                <w:szCs w:val="24"/>
+              </w:rPr>
+              <w:t>Rogério</w:t>
+            </w:r>
+          </w:p>
+        </w:tc>
+      </w:tr>
+      <w:tr>
+        <w:tc>
+          <w:tcPr>
+            <w:tcW w:w="2159" w:type="dxa"/>
+          </w:tcPr>
+          <w:p>
+            <w:pPr>
+              <w:jc w:val="center"/>
+              <w:rPr>
+                <w:sz w:val="24"/>
+                <w:szCs w:val="24"/>
+              </w:rPr>
+            </w:pPr>
+            <w:r>
+              <w:rPr>
+                <w:sz w:val="24"/>
+                <w:szCs w:val="24"/>
+              </w:rPr>
+              <w:t>11/05/2016</w:t>
+            </w:r>
+          </w:p>
+        </w:tc>
+        <w:tc>
+          <w:tcPr>
+            <w:tcW w:w="2092" w:type="dxa"/>
+          </w:tcPr>
+          <w:p>
+            <w:pPr>
+              <w:jc w:val="center"/>
+              <w:rPr>
+                <w:sz w:val="24"/>
+                <w:szCs w:val="24"/>
+              </w:rPr>
+            </w:pPr>
+            <w:r>
+              <w:rPr>
+                <w:sz w:val="24"/>
+                <w:szCs w:val="24"/>
+              </w:rPr>
+              <w:t>0.4</w:t>
+            </w:r>
+          </w:p>
+        </w:tc>
+        <w:tc>
+          <w:tcPr>
+            <w:tcW w:w="2138" w:type="dxa"/>
+          </w:tcPr>
+          <w:p>
+            <w:pPr>
+              <w:jc w:val="center"/>
+              <w:rPr>
+                <w:sz w:val="24"/>
+                <w:szCs w:val="24"/>
+              </w:rPr>
+            </w:pPr>
+            <w:proofErr w:type="spellStart"/>
+            <w:r>
+              <w:rPr>
+                <w:sz w:val="24"/>
+                <w:szCs w:val="24"/>
+              </w:rPr>
               <w:t>Recalculção</w:t>
+            </w:r>
+            <w:proofErr w:type="spellEnd"/>
+            <w:r>
+              <w:rPr>
+                <w:sz w:val="24"/>
+                <w:szCs w:val="24"/>
+              </w:rPr>
+              <w:t xml:space="preserve"> do Ponto de Função</w:t>
+            </w:r>
+          </w:p>
+        </w:tc>
+        <w:tc>
+          <w:tcPr>
+            <w:tcW w:w="2105" w:type="dxa"/>
+          </w:tcPr>
+          <w:p>
+            <w:pPr>
+              <w:jc w:val="center"/>
+              <w:rPr>
+                <w:sz w:val="24"/>
+                <w:szCs w:val="24"/>
+              </w:rPr>
+            </w:pPr>
+            <w:r>
+              <w:rPr>
+                <w:sz w:val="24"/>
+                <w:szCs w:val="24"/>
+              </w:rPr>
+              <w:t>R</w:t>
             </w:r>
             <w:bookmarkStart w:id="0" w:name="_GoBack"/>
             <w:bookmarkEnd w:id="0"/>
@@ -418,83 +534,8 @@
                 <w:sz w:val="24"/>
                 <w:szCs w:val="24"/>
               </w:rPr>
-              <w:t xml:space="preserve"> do Ponto de Função</w:t>
-            </w:r>
-          </w:p>
-        </w:tc>
-        <w:tc>
-          <w:tcPr>
-            <w:tcW w:w="2105" w:type="dxa"/>
-          </w:tcPr>
-          <w:p>
-            <w:pPr>
-              <w:jc w:val="center"/>
-              <w:rPr>
-                <w:sz w:val="24"/>
-                <w:szCs w:val="24"/>
-              </w:rPr>
-            </w:pPr>
-            <w:r>
-              <w:rPr>
-                <w:sz w:val="24"/>
-                <w:szCs w:val="24"/>
-              </w:rPr>
-              <w:t>Rogério</w:t>
-            </w:r>
-          </w:p>
-        </w:tc>
-      </w:tr>
-      <w:tr>
-        <w:tc>
-          <w:tcPr>
-            <w:tcW w:w="2159" w:type="dxa"/>
-          </w:tcPr>
-          <w:p>
-            <w:pPr>
-              <w:rPr>
-                <w:sz w:val="28"/>
-                <w:szCs w:val="28"/>
-              </w:rPr>
-            </w:pPr>
-          </w:p>
-        </w:tc>
-        <w:tc>
-          <w:tcPr>
-            <w:tcW w:w="2092" w:type="dxa"/>
-          </w:tcPr>
-          <w:p>
-            <w:pPr>
-              <w:rPr>
-                <w:sz w:val="28"/>
-                <w:szCs w:val="28"/>
-              </w:rPr>
-            </w:pPr>
-          </w:p>
-        </w:tc>
-        <w:tc>
-          <w:tcPr>
-            <w:tcW w:w="2138" w:type="dxa"/>
-          </w:tcPr>
-          <w:p>
-            <w:pPr>
-              <w:rPr>
-                <w:sz w:val="28"/>
-                <w:szCs w:val="28"/>
-              </w:rPr>
-            </w:pPr>
-          </w:p>
-        </w:tc>
-        <w:tc>
-          <w:tcPr>
-            <w:tcW w:w="2105" w:type="dxa"/>
-          </w:tcPr>
-          <w:p>
-            <w:pPr>
-              <w:rPr>
-                <w:sz w:val="28"/>
-                <w:szCs w:val="28"/>
-              </w:rPr>
-            </w:pPr>
+              <w:t>ogério</w:t>
+            </w:r>
           </w:p>
         </w:tc>
       </w:tr>
@@ -4572,7 +4613,7 @@
                 <w:sz w:val="20"/>
                 <w:szCs w:val="20"/>
               </w:rPr>
-              <w:t>5</w:t>
+              <w:t>15</w:t>
             </w:r>
             <w:r>
               <w:rPr>
@@ -4646,7 +4687,7 @@
                 <w:sz w:val="20"/>
                 <w:szCs w:val="20"/>
               </w:rPr>
-              <w:t>50</w:t>
+              <w:t>18</w:t>
             </w:r>
             <w:r>
               <w:rPr>
@@ -4700,7 +4741,16 @@
                 <w:sz w:val="20"/>
                 <w:szCs w:val="20"/>
               </w:rPr>
-              <w:t>2000</w:t>
+              <w:t>1</w:t>
+            </w:r>
+            <w:r>
+              <w:rPr>
+                <w:rFonts w:eastAsia="Times New Roman"/>
+                <w:color w:val="auto"/>
+                <w:sz w:val="20"/>
+                <w:szCs w:val="20"/>
+              </w:rPr>
+              <w:t>000</w:t>
             </w:r>
             <w:r>
               <w:rPr>
@@ -5836,7 +5886,7 @@
 </file>
 
 <file path=customXml/itemProps1.xml><?xml version="1.0" encoding="utf-8"?>
-<ds:datastoreItem xmlns:ds="http://schemas.openxmlformats.org/officeDocument/2006/customXml" ds:itemID="{2A36BF23-32B6-4A43-A33C-B5FED344E138}">
+<ds:datastoreItem xmlns:ds="http://schemas.openxmlformats.org/officeDocument/2006/customXml" ds:itemID="{A6C62A84-012D-4BE8-A1ED-51E03089E260}">
   <ds:schemaRefs>
     <ds:schemaRef ds:uri="http://schemas.openxmlformats.org/officeDocument/2006/bibliography"/>
   </ds:schemaRefs>

</xml_diff>